<commit_message>
added code for the js file that creates the different layers for the map and added code to the query file that pulls snow forecast data
</commit_message>
<xml_diff>
--- a/Third_Project_requirements.docx
+++ b/Third_Project_requirements.docx
@@ -827,282 +827,174 @@
     <w:p>
       <w:pPr>
         <w:pStyle w:val="NormalWeb"/>
-        <w:numPr>
-          <w:ilvl w:val="0"/>
-          <w:numId w:val="2"/>
-        </w:numPr>
-        <w:spacing w:before="150" w:beforeAutospacing="0" w:after="0" w:afterAutospacing="0" w:line="360" w:lineRule="atLeast"/>
-        <w:rPr>
-          <w:rFonts w:ascii="Roboto" w:hAnsi="Roboto"/>
-          <w:color w:val="2B2B2B"/>
-          <w:sz w:val="22"/>
-          <w:szCs w:val="22"/>
-        </w:rPr>
-      </w:pPr>
-      <w:r>
-        <w:rPr>
-          <w:rFonts w:ascii="Roboto" w:hAnsi="Roboto"/>
-          <w:color w:val="2B2B2B"/>
-          <w:sz w:val="22"/>
-          <w:szCs w:val="22"/>
-        </w:rPr>
-        <w:t>Pop-up Markers</w:t>
-      </w:r>
-    </w:p>
-    <w:p>
-      <w:pPr>
-        <w:pStyle w:val="NormalWeb"/>
-        <w:numPr>
-          <w:ilvl w:val="1"/>
-          <w:numId w:val="2"/>
-        </w:numPr>
-        <w:spacing w:before="150" w:beforeAutospacing="0" w:after="0" w:afterAutospacing="0" w:line="360" w:lineRule="atLeast"/>
-        <w:rPr>
-          <w:rFonts w:ascii="Roboto" w:hAnsi="Roboto"/>
-          <w:color w:val="2B2B2B"/>
-          <w:sz w:val="22"/>
-          <w:szCs w:val="22"/>
-        </w:rPr>
-      </w:pPr>
-      <w:r>
-        <w:rPr>
-          <w:rFonts w:ascii="Roboto" w:hAnsi="Roboto"/>
-          <w:color w:val="2B2B2B"/>
-          <w:sz w:val="22"/>
-          <w:szCs w:val="22"/>
-        </w:rPr>
-        <w:t>C</w:t>
-      </w:r>
-      <w:r>
-        <w:rPr>
-          <w:rFonts w:ascii="Roboto" w:hAnsi="Roboto"/>
-          <w:color w:val="2B2B2B"/>
-          <w:sz w:val="22"/>
-          <w:szCs w:val="22"/>
-        </w:rPr>
-        <w:t xml:space="preserve">olored based on conditions, </w:t>
-      </w:r>
-      <w:r>
-        <w:rPr>
-          <w:rFonts w:ascii="Roboto" w:hAnsi="Roboto"/>
-          <w:color w:val="2B2B2B"/>
-          <w:sz w:val="22"/>
-          <w:szCs w:val="22"/>
-        </w:rPr>
-        <w:t>slope closure percentages</w:t>
-      </w:r>
-      <w:r>
-        <w:rPr>
-          <w:rFonts w:ascii="Roboto" w:hAnsi="Roboto"/>
-          <w:color w:val="2B2B2B"/>
-          <w:sz w:val="22"/>
-          <w:szCs w:val="22"/>
-        </w:rPr>
-        <w:t xml:space="preserve"> provided from skiapi</w:t>
-      </w:r>
-    </w:p>
-    <w:p>
-      <w:pPr>
-        <w:pStyle w:val="NormalWeb"/>
-        <w:numPr>
-          <w:ilvl w:val="2"/>
-          <w:numId w:val="2"/>
-        </w:numPr>
-        <w:spacing w:before="150" w:beforeAutospacing="0" w:after="0" w:afterAutospacing="0" w:line="360" w:lineRule="atLeast"/>
-        <w:rPr>
-          <w:rFonts w:ascii="Roboto" w:hAnsi="Roboto"/>
-          <w:color w:val="2B2B2B"/>
-          <w:sz w:val="22"/>
-          <w:szCs w:val="22"/>
-        </w:rPr>
-      </w:pPr>
-      <w:r>
-        <w:rPr>
-          <w:rFonts w:ascii="Roboto" w:hAnsi="Roboto"/>
-          <w:color w:val="2B2B2B"/>
-          <w:sz w:val="22"/>
-          <w:szCs w:val="22"/>
-        </w:rPr>
-        <w:t xml:space="preserve">Red: </w:t>
-      </w:r>
-      <w:r>
-        <w:rPr>
-          <w:rFonts w:ascii="Roboto" w:hAnsi="Roboto"/>
-          <w:color w:val="2B2B2B"/>
-          <w:sz w:val="22"/>
-          <w:szCs w:val="22"/>
-        </w:rPr>
-        <w:t>no lifts open (&lt;25%)</w:t>
-      </w:r>
-    </w:p>
-    <w:p>
-      <w:pPr>
-        <w:pStyle w:val="NormalWeb"/>
-        <w:numPr>
-          <w:ilvl w:val="2"/>
-          <w:numId w:val="2"/>
-        </w:numPr>
-        <w:spacing w:before="150" w:beforeAutospacing="0" w:after="0" w:afterAutospacing="0" w:line="360" w:lineRule="atLeast"/>
-        <w:rPr>
-          <w:rFonts w:ascii="Roboto" w:hAnsi="Roboto"/>
-          <w:color w:val="2B2B2B"/>
-          <w:sz w:val="22"/>
-          <w:szCs w:val="22"/>
-        </w:rPr>
-      </w:pPr>
-      <w:r>
-        <w:rPr>
-          <w:rFonts w:ascii="Roboto" w:hAnsi="Roboto"/>
-          <w:color w:val="2B2B2B"/>
-          <w:sz w:val="22"/>
-          <w:szCs w:val="22"/>
-        </w:rPr>
-        <w:t>Green</w:t>
-      </w:r>
-      <w:r>
-        <w:rPr>
-          <w:rFonts w:ascii="Roboto" w:hAnsi="Roboto"/>
-          <w:color w:val="2B2B2B"/>
-          <w:sz w:val="22"/>
-          <w:szCs w:val="22"/>
-        </w:rPr>
-        <w:t>:</w:t>
-      </w:r>
-      <w:r>
-        <w:rPr>
-          <w:rFonts w:ascii="Roboto" w:hAnsi="Roboto"/>
-          <w:color w:val="2B2B2B"/>
-          <w:sz w:val="22"/>
-          <w:szCs w:val="22"/>
-        </w:rPr>
-        <w:t xml:space="preserve"> &gt;75%</w:t>
-      </w:r>
-      <w:r>
-        <w:rPr>
-          <w:rFonts w:ascii="Roboto" w:hAnsi="Roboto"/>
-          <w:color w:val="2B2B2B"/>
-          <w:sz w:val="22"/>
-          <w:szCs w:val="22"/>
-        </w:rPr>
-        <w:t xml:space="preserve"> or more than 4,</w:t>
-      </w:r>
-      <w:r>
-        <w:rPr>
-          <w:rFonts w:ascii="Roboto" w:hAnsi="Roboto"/>
-          <w:color w:val="2B2B2B"/>
-          <w:sz w:val="22"/>
-          <w:szCs w:val="22"/>
-        </w:rPr>
-        <w:t xml:space="preserve"> and fresh snow fall</w:t>
-      </w:r>
-    </w:p>
-    <w:p>
-      <w:pPr>
-        <w:pStyle w:val="NormalWeb"/>
-        <w:numPr>
-          <w:ilvl w:val="2"/>
-          <w:numId w:val="2"/>
-        </w:numPr>
-        <w:spacing w:before="150" w:beforeAutospacing="0" w:after="0" w:afterAutospacing="0" w:line="360" w:lineRule="atLeast"/>
-        <w:rPr>
-          <w:rFonts w:ascii="Roboto" w:hAnsi="Roboto"/>
-          <w:color w:val="2B2B2B"/>
-          <w:sz w:val="22"/>
-          <w:szCs w:val="22"/>
-        </w:rPr>
-      </w:pPr>
-    </w:p>
-    <w:p>
-      <w:pPr>
-        <w:pStyle w:val="NormalWeb"/>
-        <w:numPr>
-          <w:ilvl w:val="1"/>
-          <w:numId w:val="2"/>
-        </w:numPr>
-        <w:spacing w:before="150" w:beforeAutospacing="0" w:after="0" w:afterAutospacing="0" w:line="360" w:lineRule="atLeast"/>
-        <w:rPr>
-          <w:rFonts w:ascii="Roboto" w:hAnsi="Roboto"/>
-          <w:color w:val="2B2B2B"/>
-          <w:sz w:val="22"/>
-          <w:szCs w:val="22"/>
-        </w:rPr>
-      </w:pPr>
-      <w:r>
-        <w:rPr>
-          <w:rFonts w:ascii="Roboto" w:hAnsi="Roboto"/>
-          <w:color w:val="2B2B2B"/>
-          <w:sz w:val="22"/>
-          <w:szCs w:val="22"/>
-        </w:rPr>
-        <w:t>When clicked: lists conditions, slope closures, weather forecast, number of lifts running</w:t>
-      </w:r>
-      <w:r>
-        <w:rPr>
-          <w:rFonts w:ascii="Roboto" w:hAnsi="Roboto"/>
-          <w:color w:val="2B2B2B"/>
-          <w:sz w:val="22"/>
-          <w:szCs w:val="22"/>
-        </w:rPr>
-        <w:t xml:space="preserve">, </w:t>
-      </w:r>
-      <w:r>
-        <w:rPr>
-          <w:rFonts w:ascii="Roboto" w:hAnsi="Roboto"/>
-          <w:color w:val="2B2B2B"/>
-          <w:sz w:val="22"/>
-          <w:szCs w:val="22"/>
-        </w:rPr>
-        <w:t>lift prices</w:t>
-      </w:r>
-    </w:p>
-    <w:p>
-      <w:pPr>
-        <w:pStyle w:val="NormalWeb"/>
-        <w:numPr>
-          <w:ilvl w:val="0"/>
-          <w:numId w:val="2"/>
-        </w:numPr>
-        <w:spacing w:before="150" w:beforeAutospacing="0" w:after="0" w:afterAutospacing="0" w:line="360" w:lineRule="atLeast"/>
-        <w:rPr>
-          <w:rFonts w:ascii="Roboto" w:hAnsi="Roboto"/>
-          <w:color w:val="2B2B2B"/>
-          <w:sz w:val="22"/>
-          <w:szCs w:val="22"/>
-        </w:rPr>
-      </w:pPr>
-      <w:r>
-        <w:rPr>
-          <w:rFonts w:ascii="Roboto" w:hAnsi="Roboto"/>
-          <w:color w:val="2B2B2B"/>
-          <w:sz w:val="22"/>
-          <w:szCs w:val="22"/>
-        </w:rPr>
-        <w:t>Drop-down: filter based on lift pass (coverage, prices, etc)</w:t>
-      </w:r>
-    </w:p>
-    <w:p>
-      <w:pPr>
-        <w:pStyle w:val="NormalWeb"/>
-        <w:numPr>
-          <w:ilvl w:val="0"/>
-          <w:numId w:val="2"/>
-        </w:numPr>
-        <w:spacing w:before="150" w:beforeAutospacing="0" w:after="0" w:afterAutospacing="0" w:line="360" w:lineRule="atLeast"/>
-        <w:rPr>
-          <w:rFonts w:ascii="Roboto" w:hAnsi="Roboto"/>
-          <w:color w:val="2B2B2B"/>
-          <w:sz w:val="22"/>
-          <w:szCs w:val="22"/>
-        </w:rPr>
-      </w:pPr>
-      <w:r>
-        <w:rPr>
-          <w:rFonts w:ascii="Roboto" w:hAnsi="Roboto"/>
-          <w:color w:val="2B2B2B"/>
-          <w:sz w:val="22"/>
-          <w:szCs w:val="22"/>
-        </w:rPr>
-        <w:t>Include road closures for driving to resort (information from Tom Tom)</w:t>
+        <w:spacing w:before="150" w:beforeAutospacing="0" w:after="0" w:afterAutospacing="0" w:line="360" w:lineRule="atLeast"/>
+        <w:rPr>
+          <w:rFonts w:ascii="Roboto" w:hAnsi="Roboto"/>
+          <w:color w:val="2B2B2B"/>
+          <w:sz w:val="22"/>
+          <w:szCs w:val="22"/>
+        </w:rPr>
+      </w:pPr>
+      <w:r>
+        <w:rPr>
+          <w:rFonts w:ascii="Roboto" w:hAnsi="Roboto"/>
+          <w:color w:val="2B2B2B"/>
+          <w:sz w:val="22"/>
+          <w:szCs w:val="22"/>
+        </w:rPr>
+        <w:tab/>
+      </w:r>
+    </w:p>
+    <w:p>
+      <w:pPr>
+        <w:pStyle w:val="NormalWeb"/>
+        <w:spacing w:before="150" w:beforeAutospacing="0" w:after="0" w:afterAutospacing="0" w:line="360" w:lineRule="atLeast"/>
+        <w:rPr>
+          <w:rFonts w:ascii="Roboto" w:hAnsi="Roboto"/>
+          <w:color w:val="2B2B2B"/>
+          <w:sz w:val="22"/>
+          <w:szCs w:val="22"/>
+        </w:rPr>
+      </w:pPr>
+      <w:r>
+        <w:rPr>
+          <w:rFonts w:ascii="Roboto" w:hAnsi="Roboto"/>
+          <w:color w:val="2B2B2B"/>
+          <w:sz w:val="22"/>
+          <w:szCs w:val="22"/>
+        </w:rPr>
+        <w:t>To-Do</w:t>
+      </w:r>
+    </w:p>
+    <w:p>
+      <w:pPr>
+        <w:pStyle w:val="NormalWeb"/>
+        <w:spacing w:before="150" w:beforeAutospacing="0" w:after="0" w:afterAutospacing="0" w:line="360" w:lineRule="atLeast"/>
+        <w:rPr>
+          <w:rFonts w:ascii="Roboto" w:hAnsi="Roboto"/>
+          <w:color w:val="2B2B2B"/>
+          <w:sz w:val="22"/>
+          <w:szCs w:val="22"/>
+        </w:rPr>
+      </w:pPr>
+      <w:r>
+        <w:rPr>
+          <w:rFonts w:ascii="Roboto" w:hAnsi="Roboto"/>
+          <w:color w:val="2B2B2B"/>
+          <w:sz w:val="22"/>
+          <w:szCs w:val="22"/>
+        </w:rPr>
+        <w:tab/>
+        <w:t xml:space="preserve">Lift Pass Data </w:t>
+      </w:r>
+      <w:r>
+        <w:rPr>
+          <w:rFonts w:ascii="Roboto" w:hAnsi="Roboto"/>
+          <w:b/>
+          <w:bCs/>
+          <w:color w:val="2B2B2B"/>
+          <w:sz w:val="22"/>
+          <w:szCs w:val="22"/>
+        </w:rPr>
+        <w:t>(Matt)</w:t>
+      </w:r>
+    </w:p>
+    <w:p>
+      <w:pPr>
+        <w:pStyle w:val="NormalWeb"/>
+        <w:spacing w:before="150" w:beforeAutospacing="0" w:after="0" w:afterAutospacing="0" w:line="360" w:lineRule="atLeast"/>
+        <w:rPr>
+          <w:rFonts w:ascii="Roboto" w:hAnsi="Roboto"/>
+          <w:color w:val="2B2B2B"/>
+          <w:sz w:val="22"/>
+          <w:szCs w:val="22"/>
+        </w:rPr>
+      </w:pPr>
+      <w:r>
+        <w:rPr>
+          <w:rFonts w:ascii="Roboto" w:hAnsi="Roboto"/>
+          <w:color w:val="2B2B2B"/>
+          <w:sz w:val="22"/>
+          <w:szCs w:val="22"/>
+        </w:rPr>
+        <w:tab/>
+        <w:t>Accumulated Snow (find source for data)</w:t>
+      </w:r>
+    </w:p>
+    <w:p>
+      <w:pPr>
+        <w:pStyle w:val="NormalWeb"/>
+        <w:spacing w:before="150" w:beforeAutospacing="0" w:after="0" w:afterAutospacing="0" w:line="360" w:lineRule="atLeast"/>
+        <w:rPr>
+          <w:rFonts w:ascii="Roboto" w:hAnsi="Roboto"/>
+          <w:color w:val="2B2B2B"/>
+          <w:sz w:val="22"/>
+          <w:szCs w:val="22"/>
+        </w:rPr>
+      </w:pPr>
+      <w:r>
+        <w:rPr>
+          <w:rFonts w:ascii="Roboto" w:hAnsi="Roboto"/>
+          <w:color w:val="2B2B2B"/>
+          <w:sz w:val="22"/>
+          <w:szCs w:val="22"/>
+        </w:rPr>
+        <w:tab/>
+        <w:t>Documentation to code</w:t>
+      </w:r>
+    </w:p>
+    <w:p>
+      <w:pPr>
+        <w:pStyle w:val="NormalWeb"/>
+        <w:spacing w:before="150" w:beforeAutospacing="0" w:after="0" w:afterAutospacing="0" w:line="360" w:lineRule="atLeast"/>
+        <w:rPr>
+          <w:rFonts w:ascii="Roboto" w:hAnsi="Roboto"/>
+          <w:color w:val="2B2B2B"/>
+          <w:sz w:val="22"/>
+          <w:szCs w:val="22"/>
+        </w:rPr>
+      </w:pPr>
+      <w:r>
+        <w:rPr>
+          <w:rFonts w:ascii="Roboto" w:hAnsi="Roboto"/>
+          <w:color w:val="2B2B2B"/>
+          <w:sz w:val="22"/>
+          <w:szCs w:val="22"/>
+        </w:rPr>
+        <w:tab/>
+        <w:t xml:space="preserve">Find library that we can implement </w:t>
+      </w:r>
+      <w:r>
+        <w:rPr>
+          <w:rFonts w:ascii="Roboto" w:hAnsi="Roboto"/>
+          <w:b/>
+          <w:bCs/>
+          <w:color w:val="2B2B2B"/>
+          <w:sz w:val="22"/>
+          <w:szCs w:val="22"/>
+        </w:rPr>
+        <w:t>(Peter)</w:t>
+      </w:r>
+    </w:p>
+    <w:p>
+      <w:pPr>
+        <w:pStyle w:val="NormalWeb"/>
+        <w:spacing w:before="150" w:beforeAutospacing="0" w:after="0" w:afterAutospacing="0" w:line="360" w:lineRule="atLeast"/>
+        <w:rPr>
+          <w:rFonts w:ascii="Roboto" w:hAnsi="Roboto"/>
+          <w:color w:val="2B2B2B"/>
+          <w:sz w:val="22"/>
+          <w:szCs w:val="22"/>
+        </w:rPr>
+      </w:pPr>
+      <w:r>
+        <w:rPr>
+          <w:rFonts w:ascii="Roboto" w:hAnsi="Roboto"/>
+          <w:color w:val="2B2B2B"/>
+          <w:sz w:val="22"/>
+          <w:szCs w:val="22"/>
+        </w:rPr>
+        <w:t>AT Meeting: README file with instructions</w:t>
       </w:r>
     </w:p>
     <w:sectPr>

</xml_diff>